<commit_message>
[doc] doc & add test count。
</commit_message>
<xml_diff>
--- a/doc/zeze.docx
+++ b/doc/zeze.docx
@@ -10812,21 +10812,12 @@
       <w:pPr>
         <w:pStyle w:val="ListParagraph"/>
         <w:ind w:left="720" w:firstLineChars="0" w:firstLine="0"/>
-        <w:rPr>
-          <w:rFonts w:hint="eastAsia"/>
-        </w:rPr>
-      </w:pPr>
-      <w:r>
-        <w:rPr>
-          <w:rFonts w:hint="eastAsia"/>
-        </w:rPr>
-        <w:t>TODO</w:t>
-      </w:r>
-      <w:r>
-        <w:rPr>
-          <w:rFonts w:hint="eastAsia"/>
-        </w:rPr>
-        <w:t>静态绑定现在被主Server用来注册通用模块。</w:t>
+      </w:pPr>
+      <w:r>
+        <w:rPr>
+          <w:rFonts w:hint="eastAsia"/>
+        </w:rPr>
+        <w:t>TODO静态绑定现在被主Server用来注册通用模块。</w:t>
       </w:r>
       <w:r>
         <w:rPr>
@@ -10867,9 +10858,6 @@
       <w:pPr>
         <w:pStyle w:val="ListParagraph"/>
         <w:ind w:left="720" w:firstLineChars="0" w:firstLine="0"/>
-        <w:rPr>
-          <w:rFonts w:hint="eastAsia"/>
-        </w:rPr>
       </w:pPr>
       <w:r>
         <w:rPr>
@@ -10927,19 +10915,7 @@
         <w:rPr>
           <w:rFonts w:hint="eastAsia"/>
         </w:rPr>
-        <w:t>，</w:t>
-      </w:r>
-      <w:r>
-        <w:rPr>
-          <w:rFonts w:hint="eastAsia"/>
-        </w:rPr>
-        <w:t>解除</w:t>
-      </w:r>
-      <w:r>
-        <w:rPr>
-          <w:rFonts w:hint="eastAsia"/>
-        </w:rPr>
-        <w:t>绑定。</w:t>
+        <w:t>，解除绑定。</w:t>
       </w:r>
     </w:p>
     <w:p>
@@ -10951,11 +10927,6 @@
       </w:r>
     </w:p>
     <w:p>
-      <w:pPr>
-        <w:rPr>
-          <w:rFonts w:hint="eastAsia"/>
-        </w:rPr>
-      </w:pPr>
       <w:r>
         <w:rPr>
           <w:rFonts w:hint="eastAsia"/>
@@ -10974,13 +10945,7 @@
         <w:rPr>
           <w:rFonts w:hint="eastAsia"/>
         </w:rPr>
-        <w:t>，</w:t>
-      </w:r>
-      <w:r>
-        <w:rPr>
-          <w:rFonts w:hint="eastAsia"/>
-        </w:rPr>
-        <w:t>通知</w:t>
+        <w:t>，通知</w:t>
       </w:r>
       <w:proofErr w:type="spellStart"/>
       <w:r>
@@ -11118,11 +11083,6 @@
       </w:r>
     </w:p>
     <w:p>
-      <w:pPr>
-        <w:rPr>
-          <w:rFonts w:hint="eastAsia"/>
-        </w:rPr>
-      </w:pPr>
       <w:r>
         <w:rPr>
           <w:rFonts w:hint="eastAsia"/>
@@ -11141,19 +11101,7 @@
         <w:rPr>
           <w:rFonts w:hint="eastAsia"/>
         </w:rPr>
-        <w:t>，转发</w:t>
-      </w:r>
-      <w:r>
-        <w:rPr>
-          <w:rFonts w:hint="eastAsia"/>
-        </w:rPr>
-        <w:t>协议</w:t>
-      </w:r>
-      <w:r>
-        <w:rPr>
-          <w:rFonts w:hint="eastAsia"/>
-        </w:rPr>
-        <w:t>给指定的客户端。</w:t>
+        <w:t>，转发协议给指定的客户端。</w:t>
       </w:r>
     </w:p>
     <w:p>
@@ -11212,11 +11160,6 @@
       <w:proofErr w:type="spellEnd"/>
     </w:p>
     <w:p>
-      <w:pPr>
-        <w:rPr>
-          <w:rFonts w:hint="eastAsia"/>
-        </w:rPr>
-      </w:pPr>
       <w:r>
         <w:rPr>
           <w:rFonts w:hint="eastAsia"/>
@@ -11336,11 +11279,6 @@
       <w:proofErr w:type="spellEnd"/>
     </w:p>
     <w:p>
-      <w:pPr>
-        <w:rPr>
-          <w:rFonts w:hint="eastAsia"/>
-        </w:rPr>
-      </w:pPr>
       <w:proofErr w:type="spellStart"/>
       <w:r>
         <w:rPr>
@@ -11403,13 +11341,7 @@
       </w:r>
     </w:p>
     <w:p/>
-    <w:p>
-      <w:pPr>
-        <w:rPr>
-          <w:rFonts w:hint="eastAsia"/>
-        </w:rPr>
-      </w:pPr>
-    </w:p>
+    <w:p/>
     <w:p>
       <w:pPr>
         <w:rPr>
@@ -20061,9 +19993,44 @@
       </w:r>
     </w:p>
     <w:p>
+      <w:pPr>
+        <w:rPr>
+          <w:rFonts w:hint="eastAsia"/>
+        </w:rPr>
+      </w:pPr>
       <w:r>
         <w:t>这个是全球同服的基础。当需要根据用户量增长不停增加服务器时，可能都有个疑问：吞吐量能提高吗？如果全部的请求都要求互斥的访问同一个数据，那么系统吞吐量怎么弄都是是上不去的。我相信这个世界是天然并发的。一般来说用户请求都访问自己的数据（局部数据）。多个请求是可以并发的。</w:t>
       </w:r>
+      <w:r>
+        <w:rPr>
+          <w:rFonts w:hint="eastAsia"/>
+        </w:rPr>
+        <w:t>由于Zeze的分布式事务还没有大规模全球同服的实际应用，虽然Zeze的设计上没有限制规模，</w:t>
+      </w:r>
+      <w:r>
+        <w:rPr>
+          <w:rFonts w:hint="eastAsia"/>
+        </w:rPr>
+        <w:t>但</w:t>
+      </w:r>
+      <w:r>
+        <w:rPr>
+          <w:rFonts w:hint="eastAsia"/>
+        </w:rPr>
+        <w:t>有可能会碰到分布式瓶颈。目前考虑到的瓶颈主要是全局</w:t>
+      </w:r>
+      <w:r>
+        <w:rPr>
+          <w:rFonts w:hint="eastAsia"/>
+        </w:rPr>
+        <w:t>单点</w:t>
+      </w:r>
+      <w:r>
+        <w:rPr>
+          <w:rFonts w:hint="eastAsia"/>
+        </w:rPr>
+        <w:t>并且无法并发的模块（这个模块的操作都访问同一个数据）。</w:t>
+      </w:r>
     </w:p>
     <w:p/>
     <w:p>
@@ -20075,10 +20042,69 @@
       </w:r>
     </w:p>
     <w:p>
+      <w:pPr>
+        <w:rPr>
+          <w:rFonts w:hint="eastAsia"/>
+        </w:rPr>
+      </w:pPr>
       <w:r>
         <w:t>全球同服的系统里面有些模块可能是全局的。这些请求都访问同一个数据，肯定是互斥申请锁排队执行。最高性能就是单个线程全速运行的事务数，这是有上限的。随着用户增长，请求量可能超过上限。此时需要采取一些方案提高数据的并发度。</w:t>
       </w:r>
-    </w:p>
+      <w:r>
+        <w:rPr>
+          <w:rFonts w:hint="eastAsia"/>
+        </w:rPr>
+        <w:t>这种全局模块需要提高并发，常见的方式是按某种规则把数据分成多个部分，参考</w:t>
+      </w:r>
+      <w:proofErr w:type="spellStart"/>
+      <w:r>
+        <w:rPr>
+          <w:rFonts w:hint="eastAsia"/>
+        </w:rPr>
+        <w:t>C</w:t>
+      </w:r>
+      <w:r>
+        <w:t>oncurrentHashMap</w:t>
+      </w:r>
+      <w:proofErr w:type="spellEnd"/>
+      <w:r>
+        <w:rPr>
+          <w:rFonts w:hint="eastAsia"/>
+        </w:rPr>
+        <w:t>的实现。</w:t>
+      </w:r>
+      <w:r>
+        <w:rPr>
+          <w:rFonts w:hint="eastAsia"/>
+        </w:rPr>
+        <w:t>通常的数据分</w:t>
+      </w:r>
+      <w:r>
+        <w:rPr>
+          <w:rFonts w:hint="eastAsia"/>
+        </w:rPr>
+        <w:t>块</w:t>
+      </w:r>
+      <w:r>
+        <w:rPr>
+          <w:rFonts w:hint="eastAsia"/>
+        </w:rPr>
+        <w:t>方式</w:t>
+      </w:r>
+      <w:r>
+        <w:rPr>
+          <w:rFonts w:hint="eastAsia"/>
+        </w:rPr>
+        <w:t>例子</w:t>
+      </w:r>
+      <w:r>
+        <w:rPr>
+          <w:rFonts w:hint="eastAsia"/>
+        </w:rPr>
+        <w:t>如下：</w:t>
+      </w:r>
+    </w:p>
+    <w:p/>
     <w:p>
       <w:pPr>
         <w:pStyle w:val="ListParagraph"/>
@@ -20091,6 +20117,18 @@
       <w:r>
         <w:t>记录数据很大，可以分成小块。</w:t>
       </w:r>
+      <w:r>
+        <w:rPr>
+          <w:rFonts w:hint="eastAsia"/>
+        </w:rPr>
+        <w:t>这样</w:t>
+      </w:r>
+      <w:r>
+        <w:rPr>
+          <w:rFonts w:hint="eastAsia"/>
+        </w:rPr>
+        <w:t>就直接提高了并发。</w:t>
+      </w:r>
     </w:p>
     <w:p>
       <w:pPr>
@@ -20102,7 +20140,58 @@
         <w:ind w:left="0" w:firstLineChars="0"/>
       </w:pPr>
       <w:r>
-        <w:t>把数据分成多份（如果可以）。比如某个公司账号有大量的并发转账请求，此时可以建多个子账号。转入操作根据转入者Id的Hash选择某个子账号，这样转入就并发了。转出操作也按这个规则找到开始的子账号。由于该子账号可能金额不够，这是按顺序继续扣后面的子账号。此时转出访问了多个记录，这是没问题的。但是多数情况应该只需要访问一个子账号，不够的情况肯定是少的。读取操作可以分别显示子账号，或者统计一下。读取会导致执行转入账号的服务器的Cache降级到Share。读请求很多的时候，可以用一个定时更新的cache减少实际的数据访问量。</w:t>
+        <w:t>把数据分成多份（如果可以）。比如某个公司账号有大量的并发转账请求，此时可以建多个子账号。转入操作根据转入者Id的Hash选择某个子账号，这样转入就并发了。转出操作</w:t>
+      </w:r>
+      <w:r>
+        <w:lastRenderedPageBreak/>
+        <w:t>也按这个规则找到开始的子账号。由于该子账号可能金额不够，这是按顺序继续扣后面的子账号。此时转出访问了多个记录，这是没问题的。但是多数情况应该只需要访问一个子账号，不够的情况肯定是少的。读取操作可以分别显示子账号，或者统计一下。读取会导致执行转入账号的服务器的Cache降级到Share。读请求很多的时候，可以用一个定时更新的cache减少实际的数据访问量。</w:t>
+      </w:r>
+    </w:p>
+    <w:p>
+      <w:pPr>
+        <w:pStyle w:val="ListParagraph"/>
+        <w:numPr>
+          <w:ilvl w:val="0"/>
+          <w:numId w:val="27"/>
+        </w:numPr>
+        <w:ind w:left="0" w:firstLineChars="0"/>
+        <w:rPr>
+          <w:rFonts w:hint="eastAsia"/>
+        </w:rPr>
+      </w:pPr>
+      <w:r>
+        <w:rPr>
+          <w:rFonts w:hint="eastAsia"/>
+        </w:rPr>
+        <w:t>上面Arch部分提到的</w:t>
+      </w:r>
+      <w:proofErr w:type="spellStart"/>
+      <w:r>
+        <w:rPr>
+          <w:rFonts w:hint="eastAsia"/>
+        </w:rPr>
+        <w:t>RedirectHash</w:t>
+      </w:r>
+      <w:proofErr w:type="spellEnd"/>
+      <w:r>
+        <w:rPr>
+          <w:rFonts w:hint="eastAsia"/>
+        </w:rPr>
+        <w:t>就是一种把数据分组的规则，也是Zeze目前提供的一种策略。乐观估计，</w:t>
+      </w:r>
+      <w:proofErr w:type="spellStart"/>
+      <w:r>
+        <w:rPr>
+          <w:rFonts w:hint="eastAsia"/>
+        </w:rPr>
+        <w:t>RedirectHash</w:t>
+      </w:r>
+      <w:proofErr w:type="spellEnd"/>
+      <w:r>
+        <w:rPr>
+          <w:rFonts w:hint="eastAsia"/>
+        </w:rPr>
+        <w:t>可以解决相当一部分全局单点模块并发问题。</w:t>
       </w:r>
     </w:p>
     <w:p/>
@@ -20114,278 +20203,483 @@
         <w:rPr>
           <w:rFonts w:hint="eastAsia"/>
         </w:rPr>
-        <w:t>T</w:t>
-      </w:r>
-      <w:r>
-        <w:t>ODO全局模块的Cache命中率和</w:t>
-      </w:r>
-      <w:proofErr w:type="spellStart"/>
-      <w:r>
-        <w:t>ModuleRedirect</w:t>
-      </w:r>
-      <w:proofErr w:type="spellEnd"/>
-      <w:r>
-        <w:t>（在</w:t>
-      </w:r>
-      <w:proofErr w:type="spellStart"/>
-      <w:r>
-        <w:t>Zezex</w:t>
-      </w:r>
-      <w:proofErr w:type="spellEnd"/>
-      <w:r>
-        <w:t>中）</w:t>
-      </w:r>
-    </w:p>
-    <w:p>
-      <w:r>
-        <w:tab/>
-        <w:t xml:space="preserve">   see Zezex/README.md</w:t>
-      </w:r>
-    </w:p>
-    <w:p>
-      <w:r>
-        <w:tab/>
-        <w:t xml:space="preserve">   see </w:t>
-      </w:r>
-      <w:proofErr w:type="spellStart"/>
-      <w:r>
-        <w:t>Zezex</w:t>
-      </w:r>
-      <w:proofErr w:type="spellEnd"/>
-      <w:r>
-        <w:t>/linkd.provider.txt</w:t>
-      </w:r>
-    </w:p>
-    <w:p>
-      <w:r>
-        <w:tab/>
-        <w:t xml:space="preserve">   </w:t>
-      </w:r>
-      <w:proofErr w:type="spellStart"/>
-      <w:r>
-        <w:t>ModuleRedirect</w:t>
-      </w:r>
-      <w:proofErr w:type="spellEnd"/>
-      <w:r>
-        <w:t xml:space="preserve"> 注解简单说明如下：</w:t>
-      </w:r>
-    </w:p>
-    <w:p>
-      <w:r>
-        <w:tab/>
-        <w:t xml:space="preserve">   </w:t>
-      </w:r>
-      <w:proofErr w:type="spellStart"/>
-      <w:r>
-        <w:t>ModuleRedirect</w:t>
-      </w:r>
-      <w:proofErr w:type="spellEnd"/>
-      <w:r>
-        <w:t xml:space="preserve"> @Redirect</w:t>
-      </w:r>
-    </w:p>
-    <w:p>
-      <w:r>
-        <w:tab/>
-      </w:r>
-      <w:r>
-        <w:tab/>
-        <w:t xml:space="preserve">注解参数 </w:t>
-      </w:r>
-      <w:proofErr w:type="spellStart"/>
-      <w:r>
-        <w:t>ChoiceHashCodeSource</w:t>
-      </w:r>
-      <w:proofErr w:type="spellEnd"/>
-    </w:p>
-    <w:p>
-      <w:r>
-        <w:tab/>
-      </w:r>
-      <w:r>
-        <w:tab/>
-        <w:t xml:space="preserve">1. 如果没有设置，则按 </w:t>
-      </w:r>
-      <w:proofErr w:type="spellStart"/>
-      <w:r>
-        <w:t>LoginSession.Account.HashCode</w:t>
-      </w:r>
-      <w:proofErr w:type="spellEnd"/>
-      <w:r>
-        <w:t xml:space="preserve"> 进行重定向。</w:t>
-      </w:r>
-    </w:p>
-    <w:p>
-      <w:r>
-        <w:tab/>
-      </w:r>
-      <w:r>
-        <w:tab/>
-        <w:t xml:space="preserve">2. 如果方法需要非Login的环境下用，必须提供 </w:t>
-      </w:r>
-      <w:proofErr w:type="spellStart"/>
-      <w:r>
-        <w:t>ChoiceHashCodeSource</w:t>
-      </w:r>
-      <w:proofErr w:type="spellEnd"/>
-      <w:r>
-        <w:t>。</w:t>
-      </w:r>
-    </w:p>
-    <w:p>
-      <w:r>
-        <w:tab/>
-        <w:t xml:space="preserve">   </w:t>
-      </w:r>
-      <w:proofErr w:type="spellStart"/>
-      <w:r>
-        <w:t>ModuleRedirectWithHash</w:t>
-      </w:r>
-      <w:proofErr w:type="spellEnd"/>
-      <w:r>
-        <w:t xml:space="preserve"> @RedirectWithHash</w:t>
-      </w:r>
-    </w:p>
-    <w:p>
-      <w:r>
-        <w:tab/>
-      </w:r>
-      <w:r>
-        <w:tab/>
-        <w:t>注解没有参数。</w:t>
-      </w:r>
-    </w:p>
-    <w:p>
-      <w:r>
-        <w:tab/>
-      </w:r>
-      <w:r>
-        <w:tab/>
-        <w:t xml:space="preserve">方法的第一个参数为 </w:t>
-      </w:r>
-      <w:proofErr w:type="spellStart"/>
-      <w:r>
-        <w:t>HashCode</w:t>
-      </w:r>
-      <w:proofErr w:type="spellEnd"/>
-      <w:r>
-        <w:t>，由调用者提供。</w:t>
-      </w:r>
-    </w:p>
-    <w:p>
-      <w:r>
-        <w:tab/>
-        <w:t xml:space="preserve">   </w:t>
-      </w:r>
-      <w:proofErr w:type="spellStart"/>
-      <w:r>
-        <w:t>ModuleRedirectToServer</w:t>
-      </w:r>
-      <w:proofErr w:type="spellEnd"/>
-      <w:r>
-        <w:t xml:space="preserve"> @RedirectToServer</w:t>
-      </w:r>
-    </w:p>
-    <w:p>
-      <w:r>
-        <w:tab/>
-      </w:r>
-      <w:r>
-        <w:tab/>
-        <w:t>注解没有参数。</w:t>
-      </w:r>
-    </w:p>
-    <w:p>
-      <w:r>
-        <w:tab/>
-      </w:r>
-      <w:r>
-        <w:tab/>
-        <w:t xml:space="preserve">方法的第一个参数为 </w:t>
-      </w:r>
-      <w:proofErr w:type="spellStart"/>
-      <w:r>
-        <w:t>ServerId</w:t>
-      </w:r>
-      <w:proofErr w:type="spellEnd"/>
-      <w:r>
-        <w:t>，这个方法将重定向到该Server。调用者提供。</w:t>
-      </w:r>
-    </w:p>
-    <w:p>
-      <w:r>
-        <w:tab/>
-        <w:t xml:space="preserve">   </w:t>
-      </w:r>
-      <w:proofErr w:type="spellStart"/>
-      <w:r>
-        <w:t>ModuleRedirectAll</w:t>
-      </w:r>
-      <w:proofErr w:type="spellEnd"/>
-      <w:r>
-        <w:t xml:space="preserve"> @RedirectAll</w:t>
-      </w:r>
-    </w:p>
-    <w:p>
-      <w:r>
-        <w:tab/>
-      </w:r>
-      <w:r>
-        <w:tab/>
-        <w:t xml:space="preserve">注解参数 </w:t>
-      </w:r>
-      <w:proofErr w:type="spellStart"/>
-      <w:r>
-        <w:t>GetConcurrentLevelSource</w:t>
-      </w:r>
-      <w:proofErr w:type="spellEnd"/>
-      <w:r>
-        <w:t xml:space="preserve">，【必须提供】就是 </w:t>
-      </w:r>
-      <w:proofErr w:type="spellStart"/>
-      <w:r>
-        <w:t>HashArray.Length</w:t>
-      </w:r>
-      <w:proofErr w:type="spellEnd"/>
-    </w:p>
-    <w:p>
-      <w:r>
-        <w:tab/>
-      </w:r>
-      <w:r>
-        <w:tab/>
-        <w:t xml:space="preserve">实现将把请求广播到 </w:t>
-      </w:r>
-      <w:proofErr w:type="spellStart"/>
-      <w:r>
-        <w:t>HashArray</w:t>
-      </w:r>
-      <w:proofErr w:type="spellEnd"/>
-      <w:r>
-        <w:t xml:space="preserve"> 中所有服务器。【根据配置，服务器数量可能小于</w:t>
-      </w:r>
-      <w:proofErr w:type="spellStart"/>
-      <w:r>
-        <w:t>HashArray.Length</w:t>
-      </w:r>
-      <w:proofErr w:type="spellEnd"/>
-      <w:r>
-        <w:t>，也就是说同一个服务器可能处理多个hash分组】</w:t>
-      </w:r>
-    </w:p>
-    <w:p/>
+        <w:t>高并发设计应该</w:t>
+      </w:r>
+      <w:r>
+        <w:t>按需行动</w:t>
+      </w:r>
+    </w:p>
+    <w:p>
+      <w:r>
+        <w:t>如果可以预见请求量，并且代价不大时，可以一开始就优化并发性能。否则可以等到请求量大到快无法支撑了再来优化。一开始实现一个支持任意请求量是没有必要的。计算机都是在有限资源有限时间解决问题。</w:t>
+      </w:r>
+    </w:p>
     <w:p>
       <w:pPr>
         <w:pStyle w:val="Heading2"/>
       </w:pPr>
       <w:r>
-        <w:t>按需行动</w:t>
-      </w:r>
-    </w:p>
-    <w:p>
-      <w:r>
-        <w:t>如果可以预见请求量，并且代价不大时，可以一开始就优化并发性能。否则可以等到请求量大到快无法支撑了再来优化。一开始实现一个支持任意请求量是没有必要的。计算机都是在有限资源有限时间解决问题。</w:t>
-      </w:r>
+        <w:t>B</w:t>
+      </w:r>
+      <w:r>
+        <w:rPr>
+          <w:rFonts w:hint="eastAsia"/>
+        </w:rPr>
+        <w:t>enchmark</w:t>
+      </w:r>
+    </w:p>
+    <w:tbl>
+      <w:tblPr>
+        <w:tblStyle w:val="TableGrid"/>
+        <w:tblW w:w="0" w:type="auto"/>
+        <w:tblLook w:val="04A0" w:firstRow="1" w:lastRow="0" w:firstColumn="1" w:lastColumn="0" w:noHBand="0" w:noVBand="1"/>
+      </w:tblPr>
+      <w:tblGrid>
+        <w:gridCol w:w="2547"/>
+        <w:gridCol w:w="5670"/>
+      </w:tblGrid>
+      <w:tr>
+        <w:tc>
+          <w:tcPr>
+            <w:tcW w:w="2547" w:type="dxa"/>
+          </w:tcPr>
+          <w:p>
+            <w:pPr>
+              <w:rPr>
+                <w:rFonts w:hint="eastAsia"/>
+              </w:rPr>
+            </w:pPr>
+            <w:r>
+              <w:t xml:space="preserve">Java </w:t>
+            </w:r>
+            <w:proofErr w:type="spellStart"/>
+            <w:r>
+              <w:t>Bechmark</w:t>
+            </w:r>
+            <w:proofErr w:type="spellEnd"/>
+          </w:p>
+        </w:tc>
+        <w:tc>
+          <w:tcPr>
+            <w:tcW w:w="5670" w:type="dxa"/>
+          </w:tcPr>
+          <w:p>
+            <w:pPr>
+              <w:rPr>
+                <w:rFonts w:hint="eastAsia"/>
+              </w:rPr>
+            </w:pPr>
+            <w:r>
+              <w:rPr>
+                <w:rFonts w:hint="eastAsia"/>
+              </w:rPr>
+              <w:t>Result</w:t>
+            </w:r>
+          </w:p>
+        </w:tc>
+      </w:tr>
+      <w:tr>
+        <w:tc>
+          <w:tcPr>
+            <w:tcW w:w="2547" w:type="dxa"/>
+          </w:tcPr>
+          <w:p>
+            <w:pPr>
+              <w:rPr>
+                <w:rFonts w:hint="eastAsia"/>
+              </w:rPr>
+            </w:pPr>
+            <w:r>
+              <w:rPr>
+                <w:rFonts w:hint="eastAsia"/>
+              </w:rPr>
+              <w:t>单线程顺序事务</w:t>
+            </w:r>
+          </w:p>
+        </w:tc>
+        <w:tc>
+          <w:tcPr>
+            <w:tcW w:w="5670" w:type="dxa"/>
+          </w:tcPr>
+          <w:p>
+            <w:r>
+              <w:t xml:space="preserve">tasks/s=1495740.77 time=6.69s </w:t>
+            </w:r>
+            <w:proofErr w:type="spellStart"/>
+            <w:r>
+              <w:t>cpu</w:t>
+            </w:r>
+            <w:proofErr w:type="spellEnd"/>
+            <w:r>
+              <w:t>=8.27s concurrent=1.24</w:t>
+            </w:r>
+          </w:p>
+          <w:p>
+            <w:pPr>
+              <w:rPr>
+                <w:rFonts w:hint="eastAsia"/>
+              </w:rPr>
+            </w:pPr>
+            <w:proofErr w:type="spellStart"/>
+            <w:r>
+              <w:t>ZezeJavaTest</w:t>
+            </w:r>
+            <w:proofErr w:type="spellEnd"/>
+            <w:r>
+              <w:t>::</w:t>
+            </w:r>
+            <w:r>
+              <w:t>ABasicSimpleAddOneThread</w:t>
+            </w:r>
+            <w:r>
+              <w:t>.java</w:t>
+            </w:r>
+            <w:r>
+              <w:t xml:space="preserve"> </w:t>
+            </w:r>
+            <w:r>
+              <w:rPr>
+                <w:rFonts w:hint="eastAsia"/>
+              </w:rPr>
+              <w:t>循环执行存储过程估计被java强烈优化，所以这个数值有点高。</w:t>
+            </w:r>
+          </w:p>
+        </w:tc>
+      </w:tr>
+      <w:tr>
+        <w:tc>
+          <w:tcPr>
+            <w:tcW w:w="2547" w:type="dxa"/>
+          </w:tcPr>
+          <w:p>
+            <w:pPr>
+              <w:rPr>
+                <w:rFonts w:hint="eastAsia"/>
+              </w:rPr>
+            </w:pPr>
+            <w:r>
+              <w:rPr>
+                <w:rFonts w:hint="eastAsia"/>
+              </w:rPr>
+              <w:t>多线程并发强冲突事务</w:t>
+            </w:r>
+          </w:p>
+        </w:tc>
+        <w:tc>
+          <w:tcPr>
+            <w:tcW w:w="5670" w:type="dxa"/>
+          </w:tcPr>
+          <w:p>
+            <w:r>
+              <w:t xml:space="preserve">tasks/s=252613.37 time=3.96s </w:t>
+            </w:r>
+            <w:proofErr w:type="spellStart"/>
+            <w:r>
+              <w:t>cpu</w:t>
+            </w:r>
+            <w:proofErr w:type="spellEnd"/>
+            <w:r>
+              <w:t>=9.84s concurrent=2.49</w:t>
+            </w:r>
+          </w:p>
+          <w:p>
+            <w:pPr>
+              <w:rPr>
+                <w:rFonts w:hint="eastAsia"/>
+              </w:rPr>
+            </w:pPr>
+            <w:proofErr w:type="spellStart"/>
+            <w:r>
+              <w:t>ZezeJavaTest</w:t>
+            </w:r>
+            <w:proofErr w:type="spellEnd"/>
+            <w:r>
+              <w:t>::</w:t>
+            </w:r>
+            <w:r>
+              <w:t>BBasicSimpleAddConcurrentWithConflict</w:t>
+            </w:r>
+            <w:r>
+              <w:t>.java</w:t>
+            </w:r>
+            <w:r>
+              <w:t xml:space="preserve"> </w:t>
+            </w:r>
+            <w:r>
+              <w:rPr>
+                <w:rFonts w:hint="eastAsia"/>
+              </w:rPr>
+              <w:t>强烈冲突意味着事务几乎总是重做，由于乐观锁重做时保持锁定状态，只会重做一次，</w:t>
+            </w:r>
+            <w:r>
+              <w:rPr>
+                <w:rFonts w:hint="eastAsia"/>
+              </w:rPr>
+              <w:t>所以</w:t>
+            </w:r>
+            <w:r>
+              <w:rPr>
+                <w:rFonts w:hint="eastAsia"/>
+              </w:rPr>
+              <w:t>c</w:t>
+            </w:r>
+            <w:r>
+              <w:t>oncurrent</w:t>
+            </w:r>
+            <w:r>
+              <w:rPr>
+                <w:rFonts w:hint="eastAsia"/>
+              </w:rPr>
+              <w:t>为2</w:t>
+            </w:r>
+            <w:r>
+              <w:t>.49</w:t>
+            </w:r>
+            <w:r>
+              <w:rPr>
+                <w:rFonts w:hint="eastAsia"/>
+              </w:rPr>
+              <w:t>符合预期。</w:t>
+            </w:r>
+          </w:p>
+        </w:tc>
+      </w:tr>
+      <w:tr>
+        <w:tc>
+          <w:tcPr>
+            <w:tcW w:w="2547" w:type="dxa"/>
+          </w:tcPr>
+          <w:p>
+            <w:pPr>
+              <w:rPr>
+                <w:rFonts w:hint="eastAsia"/>
+              </w:rPr>
+            </w:pPr>
+            <w:r>
+              <w:rPr>
+                <w:rFonts w:hint="eastAsia"/>
+              </w:rPr>
+              <w:t>多线程并发一般冲突事务</w:t>
+            </w:r>
+          </w:p>
+        </w:tc>
+        <w:tc>
+          <w:tcPr>
+            <w:tcW w:w="5670" w:type="dxa"/>
+          </w:tcPr>
+          <w:p>
+            <w:r>
+              <w:t xml:space="preserve">tasks/s=1140652.44 time=4.38s </w:t>
+            </w:r>
+            <w:proofErr w:type="spellStart"/>
+            <w:r>
+              <w:t>cpu</w:t>
+            </w:r>
+            <w:proofErr w:type="spellEnd"/>
+            <w:r>
+              <w:t>=15.58s concurrent=3.55</w:t>
+            </w:r>
+          </w:p>
+          <w:p>
+            <w:pPr>
+              <w:rPr>
+                <w:rFonts w:hint="eastAsia"/>
+              </w:rPr>
+            </w:pPr>
+            <w:proofErr w:type="spellStart"/>
+            <w:r>
+              <w:t>ZezeJavaTest</w:t>
+            </w:r>
+            <w:proofErr w:type="spellEnd"/>
+            <w:r>
+              <w:t>::</w:t>
+            </w:r>
+            <w:r>
+              <w:t>CBasicSimpleAddConcurrent</w:t>
+            </w:r>
+            <w:r>
+              <w:t>.java</w:t>
+            </w:r>
+          </w:p>
+        </w:tc>
+      </w:tr>
+      <w:tr>
+        <w:tc>
+          <w:tcPr>
+            <w:tcW w:w="2547" w:type="dxa"/>
+          </w:tcPr>
+          <w:p>
+            <w:pPr>
+              <w:rPr>
+                <w:rFonts w:hint="eastAsia"/>
+              </w:rPr>
+            </w:pPr>
+            <w:proofErr w:type="spellStart"/>
+            <w:r>
+              <w:rPr>
+                <w:rFonts w:hint="eastAsia"/>
+              </w:rPr>
+              <w:t>GlobalAsync</w:t>
+            </w:r>
+            <w:proofErr w:type="spellEnd"/>
+          </w:p>
+        </w:tc>
+        <w:tc>
+          <w:tcPr>
+            <w:tcW w:w="5670" w:type="dxa"/>
+          </w:tcPr>
+          <w:p>
+            <w:pPr>
+              <w:rPr>
+                <w:rFonts w:hint="eastAsia"/>
+              </w:rPr>
+            </w:pPr>
+          </w:p>
+        </w:tc>
+      </w:tr>
+      <w:tr>
+        <w:tc>
+          <w:tcPr>
+            <w:tcW w:w="2547" w:type="dxa"/>
+          </w:tcPr>
+          <w:p>
+            <w:pPr>
+              <w:rPr>
+                <w:rFonts w:hint="eastAsia"/>
+              </w:rPr>
+            </w:pPr>
+            <w:r>
+              <w:rPr>
+                <w:rFonts w:hint="eastAsia"/>
+              </w:rPr>
+              <w:t>Global</w:t>
+            </w:r>
+            <w:r>
+              <w:t xml:space="preserve"> </w:t>
+            </w:r>
+            <w:r>
+              <w:rPr>
+                <w:rFonts w:hint="eastAsia"/>
+              </w:rPr>
+              <w:t>虚拟线程</w:t>
+            </w:r>
+          </w:p>
+        </w:tc>
+        <w:tc>
+          <w:tcPr>
+            <w:tcW w:w="5670" w:type="dxa"/>
+          </w:tcPr>
+          <w:p>
+            <w:pPr>
+              <w:rPr>
+                <w:rFonts w:hint="eastAsia"/>
+              </w:rPr>
+            </w:pPr>
+          </w:p>
+        </w:tc>
+      </w:tr>
+      <w:tr>
+        <w:tc>
+          <w:tcPr>
+            <w:tcW w:w="2547" w:type="dxa"/>
+          </w:tcPr>
+          <w:p>
+            <w:pPr>
+              <w:rPr>
+                <w:rFonts w:hint="eastAsia"/>
+              </w:rPr>
+            </w:pPr>
+            <w:proofErr w:type="spellStart"/>
+            <w:r>
+              <w:rPr>
+                <w:rFonts w:hint="eastAsia"/>
+              </w:rPr>
+              <w:t>Global</w:t>
+            </w:r>
+            <w:r>
+              <w:t>WithRaft</w:t>
+            </w:r>
+            <w:proofErr w:type="spellEnd"/>
+            <w:r>
+              <w:rPr>
+                <w:rFonts w:hint="eastAsia"/>
+              </w:rPr>
+              <w:t>虚拟线程</w:t>
+            </w:r>
+          </w:p>
+        </w:tc>
+        <w:tc>
+          <w:tcPr>
+            <w:tcW w:w="5670" w:type="dxa"/>
+          </w:tcPr>
+          <w:p>
+            <w:pPr>
+              <w:rPr>
+                <w:rFonts w:hint="eastAsia"/>
+              </w:rPr>
+            </w:pPr>
+          </w:p>
+        </w:tc>
+      </w:tr>
+      <w:tr>
+        <w:tc>
+          <w:tcPr>
+            <w:tcW w:w="2547" w:type="dxa"/>
+          </w:tcPr>
+          <w:p>
+            <w:pPr>
+              <w:rPr>
+                <w:rFonts w:hint="eastAsia"/>
+              </w:rPr>
+            </w:pPr>
+          </w:p>
+        </w:tc>
+        <w:tc>
+          <w:tcPr>
+            <w:tcW w:w="5670" w:type="dxa"/>
+          </w:tcPr>
+          <w:p>
+            <w:pPr>
+              <w:rPr>
+                <w:rFonts w:hint="eastAsia"/>
+              </w:rPr>
+            </w:pPr>
+          </w:p>
+        </w:tc>
+      </w:tr>
+      <w:tr>
+        <w:tc>
+          <w:tcPr>
+            <w:tcW w:w="2547" w:type="dxa"/>
+          </w:tcPr>
+          <w:p>
+            <w:pPr>
+              <w:rPr>
+                <w:rFonts w:hint="eastAsia"/>
+              </w:rPr>
+            </w:pPr>
+          </w:p>
+        </w:tc>
+        <w:tc>
+          <w:tcPr>
+            <w:tcW w:w="5670" w:type="dxa"/>
+          </w:tcPr>
+          <w:p>
+            <w:pPr>
+              <w:rPr>
+                <w:rFonts w:hint="eastAsia"/>
+              </w:rPr>
+            </w:pPr>
+          </w:p>
+        </w:tc>
+      </w:tr>
+    </w:tbl>
+    <w:p>
+      <w:pPr>
+        <w:rPr>
+          <w:rFonts w:hint="eastAsia"/>
+        </w:rPr>
+      </w:pPr>
     </w:p>
     <w:p>
       <w:pPr>
@@ -26301,13 +26595,40 @@
         <w:t>前很多</w:t>
       </w:r>
       <w:r>
-        <w:t>运营把不断开新服合并旧服</w:t>
-      </w:r>
-      <w:r>
-        <w:rPr>
-          <w:rFonts w:hint="eastAsia"/>
-        </w:rPr>
-        <w:t>当作一种策略</w:t>
+        <w:rPr>
+          <w:rFonts w:hint="eastAsia"/>
+        </w:rPr>
+        <w:t>游戏</w:t>
+      </w:r>
+      <w:r>
+        <w:t>运营</w:t>
+      </w:r>
+      <w:r>
+        <w:rPr>
+          <w:rFonts w:hint="eastAsia"/>
+        </w:rPr>
+        <w:t>商</w:t>
+      </w:r>
+      <w:r>
+        <w:t>把不断开新服合并旧服</w:t>
+      </w:r>
+      <w:r>
+        <w:rPr>
+          <w:rFonts w:hint="eastAsia"/>
+        </w:rPr>
+        <w:t>当作一种</w:t>
+      </w:r>
+      <w:r>
+        <w:rPr>
+          <w:rFonts w:hint="eastAsia"/>
+        </w:rPr>
+        <w:t>运营</w:t>
+      </w:r>
+      <w:r>
+        <w:rPr>
+          <w:rFonts w:hint="eastAsia"/>
+        </w:rPr>
+        <w:t>策略</w:t>
       </w:r>
       <w:r>
         <w:t>，</w:t>
@@ -26319,16 +26640,69 @@
         <w:t>用来</w:t>
       </w:r>
       <w:r>
-        <w:t>增加玩家游戏时间。现在有了</w:t>
-      </w:r>
-      <w:r>
-        <w:rPr>
-          <w:rFonts w:hint="eastAsia"/>
-        </w:rPr>
-        <w:t>分布式事务</w:t>
-      </w:r>
-      <w:r>
-        <w:t>，离这个梦想很近了。当然由于一些国家的法律法规限制，不能实现全球同服。这个即时我当了联合国秘书长也是解决不了的。也许瓦肯人的出现能解决这个问题。</w:t>
+        <w:t>增加玩家游戏时间</w:t>
+      </w:r>
+      <w:r>
+        <w:rPr>
+          <w:rFonts w:hint="eastAsia"/>
+        </w:rPr>
+        <w:t>，这种情况下使用可以按单个独立</w:t>
+      </w:r>
+      <w:proofErr w:type="spellStart"/>
+      <w:r>
+        <w:rPr>
+          <w:rFonts w:hint="eastAsia"/>
+        </w:rPr>
+        <w:t>GameServer</w:t>
+      </w:r>
+      <w:proofErr w:type="spellEnd"/>
+      <w:r>
+        <w:rPr>
+          <w:rFonts w:hint="eastAsia"/>
+        </w:rPr>
+        <w:t>模式使用Zeze，或者按小规模分布式的模式使用Zeze</w:t>
+      </w:r>
+      <w:r>
+        <w:t>。</w:t>
+      </w:r>
+      <w:r>
+        <w:rPr>
+          <w:rFonts w:hint="eastAsia"/>
+        </w:rPr>
+        <w:t>当需要全球同服这种运营模式时，就能充分利用Zeze的</w:t>
+      </w:r>
+      <w:r>
+        <w:rPr>
+          <w:rFonts w:hint="eastAsia"/>
+        </w:rPr>
+        <w:t>分布式</w:t>
+      </w:r>
+      <w:r>
+        <w:rPr>
+          <w:rFonts w:hint="eastAsia"/>
+        </w:rPr>
+        <w:t>架构。</w:t>
+      </w:r>
+      <w:r>
+        <w:rPr>
+          <w:rFonts w:hint="eastAsia"/>
+        </w:rPr>
+        <w:t>有了Zeze分布式事务，</w:t>
+      </w:r>
+      <w:r>
+        <w:rPr>
+          <w:rFonts w:hint="eastAsia"/>
+        </w:rPr>
+        <w:t>就能更接近</w:t>
+      </w:r>
+      <w:r>
+        <w:rPr>
+          <w:rFonts w:hint="eastAsia"/>
+        </w:rPr>
+        <w:t>同一个世界同一个梦想</w:t>
+      </w:r>
+      <w:r>
+        <w:t>。当然由于一些国家的法律法规限制，不能实现全球同服。这个即时我当了联合国秘书长也是解决不了的。也许瓦肯人的出现能解决这个问题。</w:t>
       </w:r>
     </w:p>
     <w:p>
@@ -31796,10 +32170,6 @@
 </file>
 
 <file path=customXml/item1.xml><?xml version="1.0" encoding="utf-8"?>
-<b:Sources xmlns:b="http://schemas.openxmlformats.org/officeDocument/2006/bibliography" xmlns="http://schemas.openxmlformats.org/officeDocument/2006/bibliography" SelectedStyle="\APASixthEditionOfficeOnline.xsl" StyleName="APA" Version="6"/>
-</file>
-
-<file path=customXml/item2.xml><?xml version="1.0" encoding="utf-8"?>
 <s:customData xmlns="http://www.wps.cn/officeDocument/2013/wpsCustomData" xmlns:s="http://www.wps.cn/officeDocument/2013/wpsCustomData">
   <customSectProps>
     <customSectPr/>
@@ -31807,18 +32177,22 @@
 </s:customData>
 </file>
 
+<file path=customXml/item2.xml><?xml version="1.0" encoding="utf-8"?>
+<b:Sources xmlns:b="http://schemas.openxmlformats.org/officeDocument/2006/bibliography" xmlns="http://schemas.openxmlformats.org/officeDocument/2006/bibliography" SelectedStyle="\APASixthEditionOfficeOnline.xsl" StyleName="APA" Version="6"/>
+</file>
+
 <file path=customXml/itemProps1.xml><?xml version="1.0" encoding="utf-8"?>
+<ds:datastoreItem xmlns:ds="http://schemas.openxmlformats.org/officeDocument/2006/customXml" ds:itemID="{B1977F7D-205B-4081-913C-38D41E755F92}">
+  <ds:schemaRefs>
+    <ds:schemaRef ds:uri="http://www.wps.cn/officeDocument/2013/wpsCustomData"/>
+  </ds:schemaRefs>
+</ds:datastoreItem>
+</file>
+
+<file path=customXml/itemProps2.xml><?xml version="1.0" encoding="utf-8"?>
 <ds:datastoreItem xmlns:ds="http://schemas.openxmlformats.org/officeDocument/2006/customXml" ds:itemID="{B2A4BFAF-4EB6-48A2-83B8-68C6B602BE3E}">
   <ds:schemaRefs>
     <ds:schemaRef ds:uri="http://schemas.openxmlformats.org/officeDocument/2006/bibliography"/>
   </ds:schemaRefs>
 </ds:datastoreItem>
-</file>
-
-<file path=customXml/itemProps2.xml><?xml version="1.0" encoding="utf-8"?>
-<ds:datastoreItem xmlns:ds="http://schemas.openxmlformats.org/officeDocument/2006/customXml" ds:itemID="{B1977F7D-205B-4081-913C-38D41E755F92}">
-  <ds:schemaRefs>
-    <ds:schemaRef ds:uri="http://www.wps.cn/officeDocument/2013/wpsCustomData"/>
-  </ds:schemaRefs>
-</ds:datastoreItem>
 </file>
</xml_diff>

<commit_message>
Timer. CustomData Bean 管理
</commit_message>
<xml_diff>
--- a/doc/zeze.docx
+++ b/doc/zeze.docx
@@ -19337,10 +19337,7 @@
         <w:t xml:space="preserve">Long </w:t>
       </w:r>
       <w:r>
-        <w:t>S</w:t>
-      </w:r>
-      <w:r>
-        <w:t>chedule</w:t>
+        <w:t>Schedule</w:t>
       </w:r>
       <w:r>
         <w:rPr>
@@ -19373,16 +19370,8 @@
       </w:r>
     </w:p>
     <w:p>
-      <w:pPr>
-        <w:rPr>
-          <w:rFonts w:hint="eastAsia"/>
-        </w:rPr>
-      </w:pPr>
-      <w:r>
-        <w:t xml:space="preserve">Long </w:t>
-      </w:r>
-      <w:r>
-        <w:t>Schedule</w:t>
+      <w:r>
+        <w:t>Long Schedule</w:t>
       </w:r>
       <w:r>
         <w:t>(delay, period)</w:t>
@@ -19399,10 +19388,7 @@
     </w:p>
     <w:p>
       <w:r>
-        <w:t xml:space="preserve">Long </w:t>
-      </w:r>
-      <w:r>
-        <w:t>S</w:t>
+        <w:t>Long S</w:t>
       </w:r>
       <w:r>
         <w:t>chedule(</w:t>
@@ -19654,6 +19640,66 @@
       <w:r>
         <w:t>仅在在线时允许注册，下线全部自动失效。</w:t>
       </w:r>
+      <w:r>
+        <w:rPr>
+          <w:rFonts w:hint="eastAsia"/>
+        </w:rPr>
+        <w:t>这意味着，</w:t>
+      </w:r>
+      <w:r>
+        <w:rPr>
+          <w:rFonts w:hint="eastAsia"/>
+        </w:rPr>
+        <w:t>Online</w:t>
+      </w:r>
+      <w:r>
+        <w:t xml:space="preserve"> </w:t>
+      </w:r>
+      <w:r>
+        <w:rPr>
+          <w:rFonts w:hint="eastAsia"/>
+        </w:rPr>
+        <w:t>Timer</w:t>
+      </w:r>
+      <w:r>
+        <w:rPr>
+          <w:rFonts w:hint="eastAsia"/>
+        </w:rPr>
+        <w:t>必须</w:t>
+      </w:r>
+      <w:r>
+        <w:rPr>
+          <w:rFonts w:hint="eastAsia"/>
+        </w:rPr>
+        <w:t>在登录事件之后</w:t>
+      </w:r>
+      <w:r>
+        <w:rPr>
+          <w:rFonts w:hint="eastAsia"/>
+        </w:rPr>
+        <w:t>的</w:t>
+      </w:r>
+      <w:r>
+        <w:rPr>
+          <w:rFonts w:hint="eastAsia"/>
+        </w:rPr>
+        <w:t>登录期间注册。</w:t>
+      </w:r>
+      <w:r>
+        <w:rPr>
+          <w:rFonts w:hint="eastAsia"/>
+        </w:rPr>
+        <w:t>对于客户端的整个流程：验证，装载同步数据，登录来说，很可能在装载同步数据时需要注册Online</w:t>
+      </w:r>
+      <w:r>
+        <w:t xml:space="preserve"> </w:t>
+      </w:r>
+      <w:r>
+        <w:rPr>
+          <w:rFonts w:hint="eastAsia"/>
+        </w:rPr>
+        <w:t>Timer，而这不可行。这条规则需要考虑考虑。</w:t>
+      </w:r>
     </w:p>
     <w:p>
       <w:pPr>
@@ -19717,9 +19763,6 @@
           <w:numId w:val="57"/>
         </w:numPr>
         <w:ind w:firstLineChars="0"/>
-        <w:rPr>
-          <w:rFonts w:hint="eastAsia"/>
-        </w:rPr>
       </w:pPr>
       <w:r>
         <w:rPr>
@@ -19819,6 +19862,7 @@
         <w:rPr>
           <w:rFonts w:hint="eastAsia"/>
         </w:rPr>
+        <w:lastRenderedPageBreak/>
         <w:t>这些Timer和用户绑定，支持账号或者</w:t>
       </w:r>
       <w:proofErr w:type="spellStart"/>
@@ -19848,6 +19892,33 @@
       <w:r>
         <w:t>仅在下线时允许注册，上线全部失效。</w:t>
       </w:r>
+      <w:r>
+        <w:rPr>
+          <w:rFonts w:hint="eastAsia"/>
+        </w:rPr>
+        <w:t>一般在登出事件中，注册所有的O</w:t>
+      </w:r>
+      <w:r>
+        <w:t>ffline Timer</w:t>
+      </w:r>
+      <w:r>
+        <w:rPr>
+          <w:rFonts w:hint="eastAsia"/>
+        </w:rPr>
+        <w:t>。</w:t>
+      </w:r>
+      <w:r>
+        <w:rPr>
+          <w:rFonts w:hint="eastAsia"/>
+        </w:rPr>
+        <w:t>下线期间允许继续注册</w:t>
+      </w:r>
+      <w:r>
+        <w:rPr>
+          <w:rFonts w:hint="eastAsia"/>
+        </w:rPr>
+        <w:t>，但估计不常见。</w:t>
+      </w:r>
     </w:p>
     <w:p>
       <w:pPr>
@@ -19859,7 +19930,6 @@
         <w:ind w:firstLineChars="0"/>
       </w:pPr>
       <w:r>
-        <w:lastRenderedPageBreak/>
         <w:t>持久化！</w:t>
       </w:r>
     </w:p>
@@ -19922,10 +19992,7 @@
         <w:t>O</w:t>
       </w:r>
       <w:r>
-        <w:t>ffline</w:t>
-      </w:r>
-      <w:r>
-        <w:t xml:space="preserve"> </w:t>
+        <w:t xml:space="preserve">ffline </w:t>
       </w:r>
       <w:r>
         <w:rPr>
@@ -19979,23 +20046,13 @@
           <w:numId w:val="58"/>
         </w:numPr>
         <w:ind w:firstLineChars="0"/>
-        <w:rPr>
-          <w:rFonts w:hint="eastAsia"/>
-        </w:rPr>
       </w:pPr>
       <w:r>
         <w:rPr>
           <w:rFonts w:hint="eastAsia"/>
           <w:color w:val="FF0000"/>
         </w:rPr>
-        <w:t>生命期</w:t>
-      </w:r>
-      <w:r>
-        <w:rPr>
-          <w:rFonts w:hint="eastAsia"/>
-          <w:color w:val="FF0000"/>
-        </w:rPr>
-        <w:t>和</w:t>
+        <w:t>生命期和</w:t>
       </w:r>
       <w:proofErr w:type="spellStart"/>
       <w:r>
@@ -25466,7 +25523,7 @@
     </w:p>
     <w:p>
       <w:pPr>
-        <w:ind w:firstLineChars="200" w:firstLine="20"/>
+        <w:ind w:firstLineChars="200" w:firstLine="420"/>
         <w:rPr>
           <w:rFonts w:ascii="新宋体" w:eastAsia="新宋体" w:hAnsi="新宋体" w:cs="新宋体"/>
           <w:shd w:val="clear" w:color="FFFFFF" w:fill="D9D9D9"/>
@@ -25498,7 +25555,7 @@
     </w:p>
     <w:p>
       <w:pPr>
-        <w:ind w:firstLineChars="200" w:firstLine="20"/>
+        <w:ind w:firstLineChars="200" w:firstLine="420"/>
         <w:rPr>
           <w:rFonts w:ascii="新宋体" w:eastAsia="新宋体" w:hAnsi="新宋体" w:cs="新宋体"/>
           <w:shd w:val="clear" w:color="FFFFFF" w:fill="D9D9D9"/>
@@ -25530,7 +25587,7 @@
     </w:p>
     <w:p>
       <w:pPr>
-        <w:ind w:firstLineChars="200" w:firstLine="20"/>
+        <w:ind w:firstLineChars="200" w:firstLine="420"/>
         <w:rPr>
           <w:rFonts w:ascii="新宋体" w:eastAsia="新宋体" w:hAnsi="新宋体" w:cs="新宋体"/>
           <w:shd w:val="clear" w:color="FFFFFF" w:fill="D9D9D9"/>
@@ -25546,7 +25603,7 @@
     </w:p>
     <w:p>
       <w:pPr>
-        <w:ind w:firstLineChars="200" w:firstLine="20"/>
+        <w:ind w:firstLineChars="200" w:firstLine="420"/>
         <w:rPr>
           <w:rFonts w:ascii="新宋体" w:eastAsia="新宋体" w:hAnsi="新宋体" w:cs="新宋体"/>
           <w:shd w:val="clear" w:color="FFFFFF" w:fill="D9D9D9"/>
@@ -25680,7 +25737,7 @@
     </w:p>
     <w:p>
       <w:pPr>
-        <w:ind w:firstLineChars="200" w:firstLine="20"/>
+        <w:ind w:firstLineChars="200" w:firstLine="420"/>
         <w:rPr>
           <w:rFonts w:ascii="新宋体" w:eastAsia="新宋体" w:hAnsi="新宋体" w:cs="新宋体"/>
           <w:shd w:val="clear" w:color="FFFFFF" w:fill="D9D9D9"/>
@@ -25721,7 +25778,7 @@
     </w:p>
     <w:p>
       <w:pPr>
-        <w:ind w:firstLineChars="200" w:firstLine="20"/>
+        <w:ind w:firstLineChars="200" w:firstLine="420"/>
         <w:rPr>
           <w:rFonts w:ascii="新宋体" w:eastAsia="新宋体" w:hAnsi="新宋体" w:cs="新宋体"/>
           <w:shd w:val="clear" w:color="FFFFFF" w:fill="D9D9D9"/>
@@ -25745,7 +25802,7 @@
     </w:p>
     <w:p>
       <w:pPr>
-        <w:ind w:firstLineChars="200" w:firstLine="20"/>
+        <w:ind w:firstLineChars="200" w:firstLine="420"/>
         <w:rPr>
           <w:rFonts w:ascii="新宋体" w:eastAsia="新宋体" w:hAnsi="新宋体" w:cs="新宋体"/>
           <w:shd w:val="clear" w:color="FFFFFF" w:fill="D9D9D9"/>
@@ -25777,7 +25834,7 @@
     </w:p>
     <w:p>
       <w:pPr>
-        <w:ind w:firstLineChars="200" w:firstLine="20"/>
+        <w:ind w:firstLineChars="200" w:firstLine="420"/>
         <w:rPr>
           <w:rFonts w:ascii="新宋体" w:eastAsia="新宋体" w:hAnsi="新宋体" w:cs="新宋体"/>
           <w:shd w:val="clear" w:color="FFFFFF" w:fill="D9D9D9"/>
@@ -25834,7 +25891,7 @@
     </w:p>
     <w:p>
       <w:pPr>
-        <w:ind w:firstLineChars="200" w:firstLine="20"/>
+        <w:ind w:firstLineChars="200" w:firstLine="420"/>
         <w:rPr>
           <w:rFonts w:ascii="新宋体" w:eastAsia="新宋体" w:hAnsi="新宋体" w:cs="新宋体"/>
           <w:shd w:val="clear" w:color="FFFFFF" w:fill="D9D9D9"/>
@@ -25875,7 +25932,7 @@
     </w:p>
     <w:p>
       <w:pPr>
-        <w:ind w:firstLineChars="200" w:firstLine="20"/>
+        <w:ind w:firstLineChars="200" w:firstLine="420"/>
         <w:rPr>
           <w:rFonts w:ascii="新宋体" w:eastAsia="新宋体" w:hAnsi="新宋体" w:cs="新宋体"/>
           <w:shd w:val="clear" w:color="FFFFFF" w:fill="D9D9D9"/>
@@ -25973,7 +26030,7 @@
     </w:p>
     <w:p>
       <w:pPr>
-        <w:ind w:firstLineChars="200" w:firstLine="20"/>
+        <w:ind w:firstLineChars="200" w:firstLine="420"/>
         <w:rPr>
           <w:rFonts w:ascii="新宋体" w:eastAsia="新宋体" w:hAnsi="新宋体" w:cs="新宋体"/>
           <w:shd w:val="clear" w:color="FFFFFF" w:fill="D9D9D9"/>
@@ -26015,7 +26072,7 @@
     </w:p>
     <w:p>
       <w:pPr>
-        <w:ind w:firstLineChars="200" w:firstLine="20"/>
+        <w:ind w:firstLineChars="200" w:firstLine="420"/>
         <w:rPr>
           <w:rFonts w:ascii="新宋体" w:eastAsia="新宋体" w:hAnsi="新宋体" w:cs="新宋体"/>
           <w:shd w:val="clear" w:color="FFFFFF" w:fill="D9D9D9"/>
@@ -26047,7 +26104,7 @@
     </w:p>
     <w:p>
       <w:pPr>
-        <w:ind w:firstLineChars="200" w:firstLine="20"/>
+        <w:ind w:firstLineChars="200" w:firstLine="420"/>
         <w:rPr>
           <w:rFonts w:ascii="新宋体" w:eastAsia="新宋体" w:hAnsi="新宋体" w:cs="新宋体"/>
           <w:shd w:val="clear" w:color="FFFFFF" w:fill="D9D9D9"/>
@@ -26095,7 +26152,7 @@
     </w:p>
     <w:p>
       <w:pPr>
-        <w:ind w:firstLineChars="200" w:firstLine="20"/>
+        <w:ind w:firstLineChars="200" w:firstLine="420"/>
         <w:rPr>
           <w:rFonts w:ascii="新宋体" w:eastAsia="新宋体" w:hAnsi="新宋体" w:cs="新宋体"/>
           <w:shd w:val="clear" w:color="FFFFFF" w:fill="D9D9D9"/>
@@ -26152,7 +26209,7 @@
     </w:p>
     <w:p>
       <w:pPr>
-        <w:ind w:firstLineChars="200" w:firstLine="20"/>
+        <w:ind w:firstLineChars="200" w:firstLine="420"/>
         <w:rPr>
           <w:rFonts w:ascii="新宋体" w:eastAsia="新宋体" w:hAnsi="新宋体" w:cs="新宋体"/>
         </w:rPr>
@@ -26194,7 +26251,7 @@
     </w:p>
     <w:p>
       <w:pPr>
-        <w:ind w:firstLineChars="200" w:firstLine="20"/>
+        <w:ind w:firstLineChars="200" w:firstLine="420"/>
         <w:rPr>
           <w:rFonts w:ascii="新宋体" w:eastAsia="新宋体" w:hAnsi="新宋体" w:cs="新宋体"/>
         </w:rPr>
@@ -26208,7 +26265,7 @@
     </w:p>
     <w:p>
       <w:pPr>
-        <w:ind w:firstLineChars="200" w:firstLine="20"/>
+        <w:ind w:firstLineChars="200" w:firstLine="420"/>
         <w:rPr>
           <w:rFonts w:ascii="新宋体" w:eastAsia="新宋体" w:hAnsi="新宋体" w:cs="新宋体"/>
         </w:rPr>
@@ -26292,7 +26349,7 @@
     </w:p>
     <w:p>
       <w:pPr>
-        <w:ind w:firstLineChars="200" w:firstLine="20"/>
+        <w:ind w:firstLineChars="200" w:firstLine="420"/>
         <w:rPr>
           <w:rFonts w:ascii="新宋体" w:eastAsia="新宋体" w:hAnsi="新宋体" w:cs="新宋体"/>
         </w:rPr>
@@ -38051,10 +38108,6 @@
 </file>
 
 <file path=customXml/item1.xml><?xml version="1.0" encoding="utf-8"?>
-<b:Sources xmlns:b="http://schemas.openxmlformats.org/officeDocument/2006/bibliography" xmlns="http://schemas.openxmlformats.org/officeDocument/2006/bibliography" SelectedStyle="\APASixthEditionOfficeOnline.xsl" StyleName="APA" Version="6"/>
-</file>
-
-<file path=customXml/item2.xml><?xml version="1.0" encoding="utf-8"?>
 <s:customData xmlns="http://www.wps.cn/officeDocument/2013/wpsCustomData" xmlns:s="http://www.wps.cn/officeDocument/2013/wpsCustomData">
   <customSectProps>
     <customSectPr/>
@@ -38062,18 +38115,22 @@
 </s:customData>
 </file>
 
+<file path=customXml/item2.xml><?xml version="1.0" encoding="utf-8"?>
+<b:Sources xmlns:b="http://schemas.openxmlformats.org/officeDocument/2006/bibliography" xmlns="http://schemas.openxmlformats.org/officeDocument/2006/bibliography" SelectedStyle="\APASixthEditionOfficeOnline.xsl" StyleName="APA" Version="6"/>
+</file>
+
 <file path=customXml/itemProps1.xml><?xml version="1.0" encoding="utf-8"?>
+<ds:datastoreItem xmlns:ds="http://schemas.openxmlformats.org/officeDocument/2006/customXml" ds:itemID="{B1977F7D-205B-4081-913C-38D41E755F92}">
+  <ds:schemaRefs>
+    <ds:schemaRef ds:uri="http://www.wps.cn/officeDocument/2013/wpsCustomData"/>
+  </ds:schemaRefs>
+</ds:datastoreItem>
+</file>
+
+<file path=customXml/itemProps2.xml><?xml version="1.0" encoding="utf-8"?>
 <ds:datastoreItem xmlns:ds="http://schemas.openxmlformats.org/officeDocument/2006/customXml" ds:itemID="{B2A4BFAF-4EB6-48A2-83B8-68C6B602BE3E}">
   <ds:schemaRefs>
     <ds:schemaRef ds:uri="http://schemas.openxmlformats.org/officeDocument/2006/bibliography"/>
   </ds:schemaRefs>
 </ds:datastoreItem>
-</file>
-
-<file path=customXml/itemProps2.xml><?xml version="1.0" encoding="utf-8"?>
-<ds:datastoreItem xmlns:ds="http://schemas.openxmlformats.org/officeDocument/2006/customXml" ds:itemID="{B1977F7D-205B-4081-913C-38D41E755F92}">
-  <ds:schemaRefs>
-    <ds:schemaRef ds:uri="http://www.wps.cn/officeDocument/2013/wpsCustomData"/>
-  </ds:schemaRefs>
-</ds:datastoreItem>
 </file>
</xml_diff>